<commit_message>
Se actualizaron los hipervinculos.
</commit_message>
<xml_diff>
--- a/Documentos/Proyecto Final - Durante Matias.docx
+++ b/Documentos/Proyecto Final - Durante Matias.docx
@@ -264,16 +264,21 @@
       <w:pPr>
         <w:rPr>
           <w:b/>
+          <w:lang w:val="es-AR"/>
         </w:rPr>
       </w:pPr>
       <w:r>
         <w:rPr>
           <w:caps/>
           <w:spacing w:val="15"/>
+          <w:lang w:val="es-AR"/>
         </w:rPr>
         <w:t>UBA, Facultad de Ingeniería</w:t>
       </w:r>
       <w:r>
+        <w:rPr>
+          <w:lang w:val="es-AR"/>
+        </w:rPr>
         <w:br w:type="page"/>
       </w:r>
     </w:p>
@@ -305,6 +310,9 @@
         <w:p>
           <w:pPr>
             <w:pStyle w:val="TtuloTDC"/>
+            <w:rPr>
+              <w:lang w:val="es-AR"/>
+            </w:rPr>
           </w:pPr>
           <w:r>
             <w:rPr>
@@ -319,6 +327,9 @@
             <w:fldChar w:fldCharType="begin"/>
           </w:r>
           <w:r>
+            <w:rPr>
+              <w:lang w:val="es-AR"/>
+            </w:rPr>
             <w:instrText xml:space="preserve"> TOC \o "1-3" \h \z \u </w:instrText>
           </w:r>
           <w:r>
@@ -1145,8 +1156,6 @@
               </w:rPr>
               <w:t>Repositorio</w:t>
             </w:r>
-            <w:bookmarkStart w:id="6" w:name="_GoBack"/>
-            <w:bookmarkEnd w:id="6"/>
             <w:r>
               <w:rPr>
                 <w:noProof/>
@@ -1461,7 +1470,7 @@
           <w:b/>
         </w:rPr>
       </w:pPr>
-      <w:bookmarkStart w:id="7" w:name="_Toc211363333"/>
+      <w:bookmarkStart w:id="6" w:name="_Toc211363333"/>
       <w:r>
         <w:rPr>
           <w:b/>
@@ -1474,7 +1483,7 @@
         </w:rPr>
         <w:t xml:space="preserve"> del Proyecto</w:t>
       </w:r>
-      <w:bookmarkEnd w:id="7"/>
+      <w:bookmarkEnd w:id="6"/>
     </w:p>
     <w:p>
       <w:pPr>
@@ -1875,7 +1884,7 @@
           <w:lang w:val="es-AR"/>
         </w:rPr>
       </w:pPr>
-      <w:bookmarkStart w:id="8" w:name="_Toc211363334"/>
+      <w:bookmarkStart w:id="7" w:name="_Toc211363334"/>
       <w:r>
         <w:rPr>
           <w:b/>
@@ -1898,170 +1907,170 @@
         </w:rPr>
         <w:t>I²C y UART</w:t>
       </w:r>
+      <w:bookmarkEnd w:id="7"/>
+    </w:p>
+    <w:p>
+      <w:pPr>
+        <w:rPr>
+          <w:lang w:val="es-AR"/>
+        </w:rPr>
+      </w:pPr>
+      <w:r>
+        <w:rPr>
+          <w:lang w:val="es-AR"/>
+        </w:rPr>
+        <w:t xml:space="preserve">El microcontrolador </w:t>
+      </w:r>
+      <w:r>
+        <w:rPr>
+          <w:b/>
+          <w:lang w:val="es-AR"/>
+        </w:rPr>
+        <w:t>STM32F446RE</w:t>
+      </w:r>
+      <w:r>
+        <w:rPr>
+          <w:lang w:val="es-AR"/>
+        </w:rPr>
+        <w:t xml:space="preserve"> actúa como </w:t>
+      </w:r>
+      <w:r>
+        <w:rPr>
+          <w:b/>
+          <w:lang w:val="es-AR"/>
+        </w:rPr>
+        <w:t>maestro</w:t>
+      </w:r>
+      <w:r>
+        <w:rPr>
+          <w:lang w:val="es-AR"/>
+        </w:rPr>
+        <w:t xml:space="preserve"> tanto</w:t>
+      </w:r>
+      <w:r>
+        <w:rPr>
+          <w:lang w:val="es-AR"/>
+        </w:rPr>
+        <w:t xml:space="preserve"> en el bus </w:t>
+      </w:r>
+      <w:r>
+        <w:rPr>
+          <w:b/>
+          <w:lang w:val="es-AR"/>
+        </w:rPr>
+        <w:t>I²C</w:t>
+      </w:r>
+      <w:r>
+        <w:rPr>
+          <w:lang w:val="es-AR"/>
+        </w:rPr>
+        <w:t xml:space="preserve"> como en la comunicación </w:t>
+      </w:r>
+      <w:r>
+        <w:rPr>
+          <w:b/>
+          <w:lang w:val="es-AR"/>
+        </w:rPr>
+        <w:t>UART</w:t>
+      </w:r>
+      <w:r>
+        <w:rPr>
+          <w:lang w:val="es-AR"/>
+        </w:rPr>
+        <w:t>.</w:t>
+      </w:r>
+    </w:p>
+    <w:p>
+      <w:pPr>
+        <w:rPr>
+          <w:lang w:val="es-AR"/>
+        </w:rPr>
+      </w:pPr>
+      <w:r>
+        <w:rPr>
+          <w:lang w:val="es-AR"/>
+        </w:rPr>
+        <w:t>A través del bus I²C</w:t>
+      </w:r>
+      <w:r>
+        <w:rPr>
+          <w:lang w:val="es-AR"/>
+        </w:rPr>
+        <w:t xml:space="preserve"> se encarga </w:t>
+      </w:r>
+      <w:r>
+        <w:rPr>
+          <w:lang w:val="es-AR"/>
+        </w:rPr>
+        <w:t xml:space="preserve">de coordinar toda la comunicación con los periféricos conectados al bus: el </w:t>
+      </w:r>
+      <w:r>
+        <w:rPr>
+          <w:rStyle w:val="Textoennegrita"/>
+          <w:lang w:val="es-AR"/>
+        </w:rPr>
+        <w:t>MPU6050</w:t>
+      </w:r>
+      <w:r>
+        <w:rPr>
+          <w:lang w:val="es-AR"/>
+        </w:rPr>
+        <w:t xml:space="preserve"> (acelerómetro/giroscopio), el </w:t>
+      </w:r>
+      <w:r>
+        <w:rPr>
+          <w:rStyle w:val="Textoennegrita"/>
+          <w:lang w:val="es-AR"/>
+        </w:rPr>
+        <w:t>DS3231</w:t>
+      </w:r>
+      <w:r>
+        <w:rPr>
+          <w:lang w:val="es-AR"/>
+        </w:rPr>
+        <w:t xml:space="preserve"> (reloj en tiempo real) y el </w:t>
+      </w:r>
+      <w:r>
+        <w:rPr>
+          <w:rStyle w:val="Textoennegrita"/>
+          <w:lang w:val="es-AR"/>
+        </w:rPr>
+        <w:t>LCD 16x2</w:t>
+      </w:r>
+      <w:r>
+        <w:rPr>
+          <w:lang w:val="es-AR"/>
+        </w:rPr>
+        <w:t xml:space="preserve">, mientras que por UART transmite los datos procesados hacia </w:t>
+      </w:r>
+      <w:r>
+        <w:rPr>
+          <w:lang w:val="es-AR"/>
+        </w:rPr>
+        <w:t>la</w:t>
+      </w:r>
+      <w:r>
+        <w:rPr>
+          <w:lang w:val="es-AR"/>
+        </w:rPr>
+        <w:t xml:space="preserve"> PC, que actúa como host receptor.</w:t>
+      </w:r>
+    </w:p>
+    <w:p>
+      <w:pPr>
+        <w:pStyle w:val="Ttulo3"/>
+        <w:rPr>
+          <w:lang w:val="es-AR"/>
+        </w:rPr>
+      </w:pPr>
+      <w:bookmarkStart w:id="8" w:name="_Toc211363335"/>
+      <w:r>
+        <w:rPr>
+          <w:lang w:val="es-AR"/>
+        </w:rPr>
+        <w:t>Comunicación I²C</w:t>
+      </w:r>
       <w:bookmarkEnd w:id="8"/>
-    </w:p>
-    <w:p>
-      <w:pPr>
-        <w:rPr>
-          <w:lang w:val="es-AR"/>
-        </w:rPr>
-      </w:pPr>
-      <w:r>
-        <w:rPr>
-          <w:lang w:val="es-AR"/>
-        </w:rPr>
-        <w:t xml:space="preserve">El microcontrolador </w:t>
-      </w:r>
-      <w:r>
-        <w:rPr>
-          <w:b/>
-          <w:lang w:val="es-AR"/>
-        </w:rPr>
-        <w:t>STM32F446RE</w:t>
-      </w:r>
-      <w:r>
-        <w:rPr>
-          <w:lang w:val="es-AR"/>
-        </w:rPr>
-        <w:t xml:space="preserve"> actúa como </w:t>
-      </w:r>
-      <w:r>
-        <w:rPr>
-          <w:b/>
-          <w:lang w:val="es-AR"/>
-        </w:rPr>
-        <w:t>maestro</w:t>
-      </w:r>
-      <w:r>
-        <w:rPr>
-          <w:lang w:val="es-AR"/>
-        </w:rPr>
-        <w:t xml:space="preserve"> tanto</w:t>
-      </w:r>
-      <w:r>
-        <w:rPr>
-          <w:lang w:val="es-AR"/>
-        </w:rPr>
-        <w:t xml:space="preserve"> en el bus </w:t>
-      </w:r>
-      <w:r>
-        <w:rPr>
-          <w:b/>
-          <w:lang w:val="es-AR"/>
-        </w:rPr>
-        <w:t>I²C</w:t>
-      </w:r>
-      <w:r>
-        <w:rPr>
-          <w:lang w:val="es-AR"/>
-        </w:rPr>
-        <w:t xml:space="preserve"> como en la comunicación </w:t>
-      </w:r>
-      <w:r>
-        <w:rPr>
-          <w:b/>
-          <w:lang w:val="es-AR"/>
-        </w:rPr>
-        <w:t>UART</w:t>
-      </w:r>
-      <w:r>
-        <w:rPr>
-          <w:lang w:val="es-AR"/>
-        </w:rPr>
-        <w:t>.</w:t>
-      </w:r>
-    </w:p>
-    <w:p>
-      <w:pPr>
-        <w:rPr>
-          <w:lang w:val="es-AR"/>
-        </w:rPr>
-      </w:pPr>
-      <w:r>
-        <w:rPr>
-          <w:lang w:val="es-AR"/>
-        </w:rPr>
-        <w:t>A través del bus I²C</w:t>
-      </w:r>
-      <w:r>
-        <w:rPr>
-          <w:lang w:val="es-AR"/>
-        </w:rPr>
-        <w:t xml:space="preserve"> se encarga </w:t>
-      </w:r>
-      <w:r>
-        <w:rPr>
-          <w:lang w:val="es-AR"/>
-        </w:rPr>
-        <w:t xml:space="preserve">de coordinar toda la comunicación con los periféricos conectados al bus: el </w:t>
-      </w:r>
-      <w:r>
-        <w:rPr>
-          <w:rStyle w:val="Textoennegrita"/>
-          <w:lang w:val="es-AR"/>
-        </w:rPr>
-        <w:t>MPU6050</w:t>
-      </w:r>
-      <w:r>
-        <w:rPr>
-          <w:lang w:val="es-AR"/>
-        </w:rPr>
-        <w:t xml:space="preserve"> (acelerómetro/giroscopio), el </w:t>
-      </w:r>
-      <w:r>
-        <w:rPr>
-          <w:rStyle w:val="Textoennegrita"/>
-          <w:lang w:val="es-AR"/>
-        </w:rPr>
-        <w:t>DS3231</w:t>
-      </w:r>
-      <w:r>
-        <w:rPr>
-          <w:lang w:val="es-AR"/>
-        </w:rPr>
-        <w:t xml:space="preserve"> (reloj en tiempo real) y el </w:t>
-      </w:r>
-      <w:r>
-        <w:rPr>
-          <w:rStyle w:val="Textoennegrita"/>
-          <w:lang w:val="es-AR"/>
-        </w:rPr>
-        <w:t>LCD 16x2</w:t>
-      </w:r>
-      <w:r>
-        <w:rPr>
-          <w:lang w:val="es-AR"/>
-        </w:rPr>
-        <w:t xml:space="preserve">, mientras que por UART transmite los datos procesados hacia </w:t>
-      </w:r>
-      <w:r>
-        <w:rPr>
-          <w:lang w:val="es-AR"/>
-        </w:rPr>
-        <w:t>la</w:t>
-      </w:r>
-      <w:r>
-        <w:rPr>
-          <w:lang w:val="es-AR"/>
-        </w:rPr>
-        <w:t xml:space="preserve"> PC, que actúa como host receptor.</w:t>
-      </w:r>
-    </w:p>
-    <w:p>
-      <w:pPr>
-        <w:pStyle w:val="Ttulo3"/>
-        <w:rPr>
-          <w:lang w:val="es-AR"/>
-        </w:rPr>
-      </w:pPr>
-      <w:bookmarkStart w:id="9" w:name="_Toc211363335"/>
-      <w:r>
-        <w:rPr>
-          <w:lang w:val="es-AR"/>
-        </w:rPr>
-        <w:t>Comunicación I²C</w:t>
-      </w:r>
-      <w:bookmarkEnd w:id="9"/>
     </w:p>
     <w:p>
       <w:pPr>
@@ -4116,7 +4125,7 @@
           <w:lang w:val="es-AR"/>
         </w:rPr>
       </w:pPr>
-      <w:bookmarkStart w:id="10" w:name="_Toc211363336"/>
+      <w:bookmarkStart w:id="9" w:name="_Toc211363336"/>
       <w:r>
         <w:rPr>
           <w:lang w:val="es-AR"/>
@@ -4130,7 +4139,7 @@
         </w:rPr>
         <w:t>UART</w:t>
       </w:r>
-      <w:bookmarkEnd w:id="10"/>
+      <w:bookmarkEnd w:id="9"/>
     </w:p>
     <w:p>
       <w:pPr>
@@ -4871,7 +4880,7 @@
           <w:b/>
         </w:rPr>
       </w:pPr>
-      <w:bookmarkStart w:id="11" w:name="_Toc211363337"/>
+      <w:bookmarkStart w:id="10" w:name="_Toc211363337"/>
       <w:r>
         <w:rPr>
           <w:b/>
@@ -4879,7 +4888,7 @@
         <w:lastRenderedPageBreak/>
         <w:t>Máquina de Estados</w:t>
       </w:r>
-      <w:bookmarkEnd w:id="11"/>
+      <w:bookmarkEnd w:id="10"/>
     </w:p>
     <w:p>
       <w:pPr>
@@ -5222,7 +5231,7 @@
           <w:lang w:val="es-AR"/>
         </w:rPr>
       </w:pPr>
-      <w:bookmarkStart w:id="12" w:name="_Toc211363338"/>
+      <w:bookmarkStart w:id="11" w:name="_Toc211363338"/>
       <w:r>
         <w:rPr>
           <w:lang w:val="es-AR"/>
@@ -5230,7 +5239,7 @@
         <w:lastRenderedPageBreak/>
         <w:t>ESTADOS DE LA SM:</w:t>
       </w:r>
-      <w:bookmarkEnd w:id="12"/>
+      <w:bookmarkEnd w:id="11"/>
     </w:p>
     <w:p>
       <w:pPr>
@@ -5635,14 +5644,14 @@
           <w:lang w:val="es-AR"/>
         </w:rPr>
       </w:pPr>
-      <w:bookmarkStart w:id="13" w:name="_Toc211363339"/>
+      <w:bookmarkStart w:id="12" w:name="_Toc211363339"/>
       <w:r>
         <w:rPr>
           <w:lang w:val="es-AR"/>
         </w:rPr>
         <w:t>PARPADEO DEL LED:</w:t>
       </w:r>
-      <w:bookmarkEnd w:id="13"/>
+      <w:bookmarkEnd w:id="12"/>
     </w:p>
     <w:tbl>
       <w:tblPr>
@@ -6289,7 +6298,7 @@
           <w:b/>
         </w:rPr>
       </w:pPr>
-      <w:bookmarkStart w:id="14" w:name="_Toc211363340"/>
+      <w:bookmarkStart w:id="13" w:name="_Toc211363340"/>
       <w:r>
         <w:rPr>
           <w:b/>
@@ -6302,7 +6311,7 @@
         </w:rPr>
         <w:t>DS3231</w:t>
       </w:r>
-      <w:bookmarkEnd w:id="14"/>
+      <w:bookmarkEnd w:id="13"/>
     </w:p>
     <w:p>
       <w:pPr>
@@ -6779,7 +6788,7 @@
           <w:b/>
         </w:rPr>
       </w:pPr>
-      <w:bookmarkStart w:id="15" w:name="_Toc211363341"/>
+      <w:bookmarkStart w:id="14" w:name="_Toc211363341"/>
       <w:r>
         <w:rPr>
           <w:b/>
@@ -6793,7 +6802,7 @@
         </w:rPr>
         <w:t>MPU6050</w:t>
       </w:r>
-      <w:bookmarkEnd w:id="15"/>
+      <w:bookmarkEnd w:id="14"/>
     </w:p>
     <w:p>
       <w:pPr>
@@ -7246,14 +7255,14 @@
           <w:b/>
         </w:rPr>
       </w:pPr>
-      <w:bookmarkStart w:id="16" w:name="_Toc211363342"/>
+      <w:bookmarkStart w:id="15" w:name="_Toc211363342"/>
       <w:r>
         <w:rPr>
           <w:b/>
         </w:rPr>
         <w:t>Driver LCD 16x2</w:t>
       </w:r>
-      <w:bookmarkEnd w:id="16"/>
+      <w:bookmarkEnd w:id="15"/>
     </w:p>
     <w:p>
       <w:pPr>
@@ -7737,14 +7746,14 @@
           <w:b/>
         </w:rPr>
       </w:pPr>
-      <w:bookmarkStart w:id="17" w:name="_Toc211363343"/>
+      <w:bookmarkStart w:id="16" w:name="_Toc211363343"/>
       <w:r>
         <w:rPr>
           <w:b/>
         </w:rPr>
         <w:t>Conclusiones</w:t>
       </w:r>
-      <w:bookmarkEnd w:id="17"/>
+      <w:bookmarkEnd w:id="16"/>
     </w:p>
     <w:p>
       <w:pPr>
@@ -7886,7 +7895,7 @@
           <w:lang w:val="es-AR"/>
         </w:rPr>
       </w:pPr>
-      <w:bookmarkStart w:id="18" w:name="_Toc211363344"/>
+      <w:bookmarkStart w:id="17" w:name="_Toc211363344"/>
       <w:r>
         <w:rPr>
           <w:b/>
@@ -7894,7 +7903,7 @@
         </w:rPr>
         <w:t>Repositorio</w:t>
       </w:r>
-      <w:bookmarkEnd w:id="18"/>
+      <w:bookmarkEnd w:id="17"/>
     </w:p>
     <w:p>
       <w:pPr>
@@ -8035,36 +8044,37 @@
           <w:lang w:val="es-AR"/>
         </w:rPr>
       </w:pPr>
-      <w:bookmarkStart w:id="19" w:name="_Toc211363345"/>
+      <w:bookmarkStart w:id="18" w:name="_Toc211363345"/>
       <w:r>
         <w:rPr>
           <w:lang w:val="es-AR"/>
         </w:rPr>
         <w:t>ANEXO</w:t>
       </w:r>
+      <w:bookmarkEnd w:id="18"/>
+    </w:p>
+    <w:p>
+      <w:pPr>
+        <w:pStyle w:val="Ttulo3"/>
+        <w:rPr>
+          <w:lang w:val="es-AR"/>
+        </w:rPr>
+      </w:pPr>
+      <w:bookmarkStart w:id="19" w:name="_Toc211363346"/>
+      <w:r>
+        <w:rPr>
+          <w:rStyle w:val="Textoennegrita"/>
+          <w:lang w:val="es-AR"/>
+        </w:rPr>
+        <w:t>1. Datasheet del Dispositivo</w:t>
+      </w:r>
       <w:bookmarkEnd w:id="19"/>
     </w:p>
     <w:p>
       <w:pPr>
-        <w:pStyle w:val="Ttulo3"/>
-        <w:rPr>
-          <w:lang w:val="es-AR"/>
-        </w:rPr>
-      </w:pPr>
-      <w:bookmarkStart w:id="20" w:name="_Toc211363346"/>
-      <w:r>
-        <w:rPr>
-          <w:rStyle w:val="Textoennegrita"/>
-          <w:lang w:val="es-AR"/>
-        </w:rPr>
-        <w:t>1. Datasheet del Dispositivo</w:t>
-      </w:r>
-      <w:bookmarkEnd w:id="20"/>
-    </w:p>
-    <w:p>
-      <w:pPr>
         <w:pStyle w:val="NormalWeb"/>
         <w:rPr>
+          <w:rStyle w:val="Hipervnculo"/>
           <w:sz w:val="20"/>
           <w:szCs w:val="20"/>
         </w:rPr>
@@ -8097,6 +8107,47 @@
     </w:p>
     <w:p>
       <w:pPr>
+        <w:pStyle w:val="NormalWeb"/>
+        <w:rPr>
+          <w:rStyle w:val="Hipervnculo"/>
+          <w:sz w:val="20"/>
+          <w:szCs w:val="20"/>
+        </w:rPr>
+      </w:pPr>
+      <w:hyperlink r:id="rId28" w:history="1">
+        <w:r>
+          <w:rPr>
+            <w:rStyle w:val="Hipervnculo"/>
+            <w:sz w:val="20"/>
+            <w:szCs w:val="20"/>
+          </w:rPr>
+          <w:t>MPU6050 – IMU</w:t>
+        </w:r>
+      </w:hyperlink>
+    </w:p>
+    <w:p>
+      <w:pPr>
+        <w:pStyle w:val="NormalWeb"/>
+        <w:rPr>
+          <w:sz w:val="20"/>
+          <w:szCs w:val="20"/>
+        </w:rPr>
+      </w:pPr>
+      <w:hyperlink r:id="rId29" w:history="1">
+        <w:r>
+          <w:rPr>
+            <w:rStyle w:val="Hipervnculo"/>
+            <w:sz w:val="20"/>
+            <w:szCs w:val="20"/>
+          </w:rPr>
+          <w:t>LCD 16x2 - PCF8574</w:t>
+        </w:r>
+      </w:hyperlink>
+      <w:bookmarkStart w:id="20" w:name="_GoBack"/>
+      <w:bookmarkEnd w:id="20"/>
+    </w:p>
+    <w:p>
+      <w:pPr>
         <w:pStyle w:val="Ttulo3"/>
         <w:rPr>
           <w:rStyle w:val="Textoennegrita"/>
@@ -8137,7 +8188,7 @@
           <w:sz w:val="20"/>
           <w:szCs w:val="20"/>
         </w:rPr>
-        <w:t xml:space="preserve">La documentación de la API </w:t>
+        <w:t>La documentación de</w:t>
       </w:r>
       <w:r>
         <w:rPr>
@@ -8145,7 +8196,7 @@
           <w:sz w:val="20"/>
           <w:szCs w:val="20"/>
         </w:rPr>
-        <w:t xml:space="preserve">para el driver del DS3231 </w:t>
+        <w:t xml:space="preserve">l Proyecto Final </w:t>
       </w:r>
       <w:r>
         <w:rPr>
@@ -8205,7 +8256,7 @@
         </w:rPr>
         <w:br/>
       </w:r>
-      <w:hyperlink r:id="rId28" w:history="1">
+      <w:hyperlink r:id="rId30" w:history="1">
         <w:proofErr w:type="spellStart"/>
         <w:r>
           <w:rPr>
@@ -8222,13 +8273,13 @@
             <w:sz w:val="20"/>
             <w:szCs w:val="20"/>
           </w:rPr>
-          <w:t xml:space="preserve"> – API DS3231</w:t>
+          <w:t xml:space="preserve"> – Proyecto Final</w:t>
         </w:r>
       </w:hyperlink>
     </w:p>
     <w:sectPr>
-      <w:headerReference w:type="default" r:id="rId29"/>
-      <w:footerReference w:type="default" r:id="rId30"/>
+      <w:headerReference w:type="default" r:id="rId31"/>
+      <w:footerReference w:type="default" r:id="rId32"/>
       <w:type w:val="continuous"/>
       <w:pgSz w:w="12240" w:h="15840"/>
       <w:pgMar w:top="1417" w:right="1701" w:bottom="1417" w:left="1701" w:header="708" w:footer="708" w:gutter="0"/>
@@ -14062,7 +14113,7 @@
 </file>
 
 <file path=customXml/itemProps1.xml><?xml version="1.0" encoding="utf-8"?>
-<ds:datastoreItem xmlns:ds="http://schemas.openxmlformats.org/officeDocument/2006/customXml" ds:itemID="{0F919ECB-16D2-4388-8F61-BCAB91E096DA}">
+<ds:datastoreItem xmlns:ds="http://schemas.openxmlformats.org/officeDocument/2006/customXml" ds:itemID="{5C921480-28E2-4BA4-9360-5201E1BCBFAC}">
   <ds:schemaRefs>
     <ds:schemaRef ds:uri="http://schemas.openxmlformats.org/officeDocument/2006/bibliography"/>
   </ds:schemaRefs>

</xml_diff>